<commit_message>
1.1 Projekt + doc
</commit_message>
<xml_diff>
--- a/assets/Documentation.docx
+++ b/assets/Documentation.docx
@@ -2,7 +2,173 @@
 <file path=word/document.xml><?xml version="1.0" encoding="utf-8"?>
 <w:document xmlns:wpc="http://schemas.microsoft.com/office/word/2010/wordprocessingCanvas" xmlns:cx="http://schemas.microsoft.com/office/drawing/2014/chartex" xmlns:cx1="http://schemas.microsoft.com/office/drawing/2015/9/8/chartex" xmlns:cx2="http://schemas.microsoft.com/office/drawing/2015/10/21/chartex" xmlns:cx3="http://schemas.microsoft.com/office/drawing/2016/5/9/chartex" xmlns:cx4="http://schemas.microsoft.com/office/drawing/2016/5/10/chartex" xmlns:cx5="http://schemas.microsoft.com/office/drawing/2016/5/11/chartex" xmlns:cx6="http://schemas.microsoft.com/office/drawing/2016/5/12/chartex" xmlns:cx7="http://schemas.microsoft.com/office/drawing/2016/5/13/chartex" xmlns:cx8="http://schemas.microsoft.com/office/drawing/2016/5/14/chartex" xmlns:mc="http://schemas.openxmlformats.org/markup-compatibility/2006" xmlns:aink="http://schemas.microsoft.com/office/drawing/2016/ink" xmlns:am3d="http://schemas.microsoft.com/office/drawing/2017/model3d" xmlns:o="urn:schemas-microsoft-com:office:office" xmlns:oel="http://schemas.microsoft.com/office/2019/extlst" xmlns:r="http://schemas.openxmlformats.org/officeDocument/2006/relationships" xmlns:m="http://schemas.openxmlformats.org/officeDocument/2006/math" xmlns:v="urn:schemas-microsoft-com:vml" xmlns:wp14="http://schemas.microsoft.com/office/word/2010/wordprocessingDrawing" xmlns:wp="http://schemas.openxmlformats.org/drawingml/2006/wordprocessingDrawing" xmlns:w10="urn:schemas-microsoft-com:office:word" xmlns:w="http://schemas.openxmlformats.org/wordprocessingml/2006/main" xmlns:w14="http://schemas.microsoft.com/office/word/2010/wordml" xmlns:w15="http://schemas.microsoft.com/office/word/2012/wordml" xmlns:w16cex="http://schemas.microsoft.com/office/word/2018/wordml/cex" xmlns:w16cid="http://schemas.microsoft.com/office/word/2016/wordml/cid" xmlns:w16="http://schemas.microsoft.com/office/word/2018/wordml" xmlns:w16du="http://schemas.microsoft.com/office/word/2023/wordml/word16du" xmlns:w16sdtdh="http://schemas.microsoft.com/office/word/2020/wordml/sdtdatahash" xmlns:w16sdtfl="http://schemas.microsoft.com/office/word/2024/wordml/sdtformatlock" xmlns:w16se="http://schemas.microsoft.com/office/word/2015/wordml/symex" xmlns:wpg="http://schemas.microsoft.com/office/word/2010/wordprocessingGroup" xmlns:wpi="http://schemas.microsoft.com/office/word/2010/wordprocessingInk" xmlns:wne="http://schemas.microsoft.com/office/word/2006/wordml" xmlns:wps="http://schemas.microsoft.com/office/word/2010/wordprocessingShape" mc:Ignorable="w14 w15 w16se w16cid w16 w16cex w16sdtdh w16sdtfl w16du wp14">
   <w:body>
+    <w:p>
+      <w:proofErr w:type="spellStart"/>
+      <w:r>
+        <w:t>Avoid</w:t>
+      </w:r>
+      <w:proofErr w:type="spellEnd"/>
+      <w:r>
+        <w:t xml:space="preserve"> Game – Programmieranleitung</w:t>
+      </w:r>
+    </w:p>
     <w:p/>
+    <w:p>
+      <w:pPr>
+        <w:pStyle w:val="Listenabsatz"/>
+        <w:numPr>
+          <w:ilvl w:val="0"/>
+          <w:numId w:val="1"/>
+        </w:numPr>
+      </w:pPr>
+      <w:r>
+        <w:t>Erstell</w:t>
+      </w:r>
+      <w:r>
+        <w:t>e</w:t>
+      </w:r>
+      <w:r>
+        <w:t xml:space="preserve"> des Projekts</w:t>
+      </w:r>
+    </w:p>
+    <w:p>
+      <w:pPr>
+        <w:pStyle w:val="Listenabsatz"/>
+      </w:pPr>
+      <w:proofErr w:type="spellStart"/>
+      <w:r>
+        <w:t>LibGDX</w:t>
+      </w:r>
+      <w:proofErr w:type="spellEnd"/>
+      <w:r>
+        <w:t xml:space="preserve"> – Projekt mit Tools als Erweiterung</w:t>
+      </w:r>
+    </w:p>
+    <w:p>
+      <w:pPr>
+        <w:pStyle w:val="Listenabsatz"/>
+      </w:pPr>
+    </w:p>
+    <w:p>
+      <w:pPr>
+        <w:pStyle w:val="Listenabsatz"/>
+      </w:pPr>
+      <w:r>
+        <w:t>Umstellung auf „Game“ als Basisklasse</w:t>
+      </w:r>
+    </w:p>
+    <w:p>
+      <w:pPr>
+        <w:pStyle w:val="Listenabsatz"/>
+      </w:pPr>
+    </w:p>
+    <w:p>
+      <w:pPr>
+        <w:pStyle w:val="Listenabsatz"/>
+      </w:pPr>
+      <w:r>
+        <w:t xml:space="preserve">Erstelle </w:t>
+      </w:r>
+      <w:proofErr w:type="spellStart"/>
+      <w:r>
+        <w:t>packages</w:t>
+      </w:r>
+      <w:proofErr w:type="spellEnd"/>
+      <w:r>
+        <w:t xml:space="preserve"> </w:t>
+      </w:r>
+      <w:proofErr w:type="spellStart"/>
+      <w:r>
+        <w:t>config</w:t>
+      </w:r>
+      <w:proofErr w:type="spellEnd"/>
+      <w:r>
+        <w:t xml:space="preserve">, screen und </w:t>
+      </w:r>
+      <w:proofErr w:type="spellStart"/>
+      <w:r>
+        <w:t>util</w:t>
+      </w:r>
+      <w:proofErr w:type="spellEnd"/>
+    </w:p>
+    <w:p>
+      <w:pPr>
+        <w:pStyle w:val="Listenabsatz"/>
+      </w:pPr>
+      <w:proofErr w:type="spellStart"/>
+      <w:r>
+        <w:t>config</w:t>
+      </w:r>
+      <w:proofErr w:type="spellEnd"/>
+      <w:r>
+        <w:t>/</w:t>
+      </w:r>
+      <w:proofErr w:type="spellStart"/>
+      <w:r>
+        <w:t>Config</w:t>
+      </w:r>
+      <w:proofErr w:type="spellEnd"/>
+      <w:r>
+        <w:t>: enthält verschiedene Kostanten</w:t>
+      </w:r>
+    </w:p>
+    <w:p>
+      <w:pPr>
+        <w:pStyle w:val="Listenabsatz"/>
+      </w:pPr>
+      <w:proofErr w:type="spellStart"/>
+      <w:r>
+        <w:t>util</w:t>
+      </w:r>
+      <w:proofErr w:type="spellEnd"/>
+      <w:r>
+        <w:t>/Utilities: enthält Hintergrundfarbe CORNFLOWER_BLUE</w:t>
+      </w:r>
+    </w:p>
+    <w:p>
+      <w:pPr>
+        <w:pStyle w:val="Listenabsatz"/>
+      </w:pPr>
+    </w:p>
+    <w:p>
+      <w:pPr>
+        <w:pStyle w:val="Listenabsatz"/>
+        <w:numPr>
+          <w:ilvl w:val="0"/>
+          <w:numId w:val="1"/>
+        </w:numPr>
+      </w:pPr>
+      <w:proofErr w:type="spellStart"/>
+      <w:r>
+        <w:t>ShaperRenderer</w:t>
+      </w:r>
+      <w:proofErr w:type="spellEnd"/>
+    </w:p>
+    <w:p>
+      <w:pPr>
+        <w:ind w:left="708"/>
+      </w:pPr>
+    </w:p>
+    <w:p>
+      <w:pPr>
+        <w:pStyle w:val="Listenabsatz"/>
+        <w:numPr>
+          <w:ilvl w:val="0"/>
+          <w:numId w:val="1"/>
+        </w:numPr>
+      </w:pPr>
+    </w:p>
+    <w:p>
+      <w:pPr>
+        <w:pStyle w:val="Listenabsatz"/>
+      </w:pPr>
+    </w:p>
+    <w:p/>
+    <w:p>
+      <w:pPr>
+        <w:pStyle w:val="Listenabsatz"/>
+      </w:pPr>
+    </w:p>
     <w:sectPr>
       <w:pgSz w:w="11906" w:h="16838"/>
       <w:pgMar w:top="1417" w:right="1417" w:bottom="1134" w:left="1417" w:header="708" w:footer="708" w:gutter="0"/>
@@ -11,6 +177,103 @@
     </w:sectPr>
   </w:body>
 </w:document>
+</file>
+
+<file path=word/numbering.xml><?xml version="1.0" encoding="utf-8"?>
+<w:numbering xmlns:wpc="http://schemas.microsoft.com/office/word/2010/wordprocessingCanvas" xmlns:cx="http://schemas.microsoft.com/office/drawing/2014/chartex" xmlns:cx1="http://schemas.microsoft.com/office/drawing/2015/9/8/chartex" xmlns:cx2="http://schemas.microsoft.com/office/drawing/2015/10/21/chartex" xmlns:cx3="http://schemas.microsoft.com/office/drawing/2016/5/9/chartex" xmlns:cx4="http://schemas.microsoft.com/office/drawing/2016/5/10/chartex" xmlns:cx5="http://schemas.microsoft.com/office/drawing/2016/5/11/chartex" xmlns:cx6="http://schemas.microsoft.com/office/drawing/2016/5/12/chartex" xmlns:cx7="http://schemas.microsoft.com/office/drawing/2016/5/13/chartex" xmlns:cx8="http://schemas.microsoft.com/office/drawing/2016/5/14/chartex" xmlns:mc="http://schemas.openxmlformats.org/markup-compatibility/2006" xmlns:aink="http://schemas.microsoft.com/office/drawing/2016/ink" xmlns:am3d="http://schemas.microsoft.com/office/drawing/2017/model3d" xmlns:o="urn:schemas-microsoft-com:office:office" xmlns:oel="http://schemas.microsoft.com/office/2019/extlst" xmlns:r="http://schemas.openxmlformats.org/officeDocument/2006/relationships" xmlns:m="http://schemas.openxmlformats.org/officeDocument/2006/math" xmlns:v="urn:schemas-microsoft-com:vml" xmlns:wp14="http://schemas.microsoft.com/office/word/2010/wordprocessingDrawing" xmlns:wp="http://schemas.openxmlformats.org/drawingml/2006/wordprocessingDrawing" xmlns:w10="urn:schemas-microsoft-com:office:word" xmlns:w="http://schemas.openxmlformats.org/wordprocessingml/2006/main" xmlns:w14="http://schemas.microsoft.com/office/word/2010/wordml" xmlns:w15="http://schemas.microsoft.com/office/word/2012/wordml" xmlns:w16cex="http://schemas.microsoft.com/office/word/2018/wordml/cex" xmlns:w16cid="http://schemas.microsoft.com/office/word/2016/wordml/cid" xmlns:w16="http://schemas.microsoft.com/office/word/2018/wordml" xmlns:w16du="http://schemas.microsoft.com/office/word/2023/wordml/word16du" xmlns:w16sdtdh="http://schemas.microsoft.com/office/word/2020/wordml/sdtdatahash" xmlns:w16sdtfl="http://schemas.microsoft.com/office/word/2024/wordml/sdtformatlock" xmlns:w16se="http://schemas.microsoft.com/office/word/2015/wordml/symex" xmlns:wpg="http://schemas.microsoft.com/office/word/2010/wordprocessingGroup" xmlns:wpi="http://schemas.microsoft.com/office/word/2010/wordprocessingInk" xmlns:wne="http://schemas.microsoft.com/office/word/2006/wordml" xmlns:wps="http://schemas.microsoft.com/office/word/2010/wordprocessingShape" mc:Ignorable="w14 w15 w16se w16cid w16 w16cex w16sdtdh w16sdtfl w16du wp14">
+  <w:abstractNum w:abstractNumId="0" w15:restartNumberingAfterBreak="0">
+    <w:nsid w:val="69B063C8"/>
+    <w:multiLevelType w:val="hybridMultilevel"/>
+    <w:tmpl w:val="988E1164"/>
+    <w:lvl w:ilvl="0" w:tplc="0407000F">
+      <w:start w:val="1"/>
+      <w:numFmt w:val="decimal"/>
+      <w:lvlText w:val="%1."/>
+      <w:lvlJc w:val="left"/>
+      <w:pPr>
+        <w:ind w:left="720" w:hanging="360"/>
+      </w:pPr>
+      <w:rPr>
+        <w:rFonts w:hint="default"/>
+      </w:rPr>
+    </w:lvl>
+    <w:lvl w:ilvl="1" w:tplc="04070019">
+      <w:start w:val="1"/>
+      <w:numFmt w:val="lowerLetter"/>
+      <w:lvlText w:val="%2."/>
+      <w:lvlJc w:val="left"/>
+      <w:pPr>
+        <w:ind w:left="1440" w:hanging="360"/>
+      </w:pPr>
+    </w:lvl>
+    <w:lvl w:ilvl="2" w:tplc="0407001B" w:tentative="1">
+      <w:start w:val="1"/>
+      <w:numFmt w:val="lowerRoman"/>
+      <w:lvlText w:val="%3."/>
+      <w:lvlJc w:val="right"/>
+      <w:pPr>
+        <w:ind w:left="2160" w:hanging="180"/>
+      </w:pPr>
+    </w:lvl>
+    <w:lvl w:ilvl="3" w:tplc="0407000F" w:tentative="1">
+      <w:start w:val="1"/>
+      <w:numFmt w:val="decimal"/>
+      <w:lvlText w:val="%4."/>
+      <w:lvlJc w:val="left"/>
+      <w:pPr>
+        <w:ind w:left="2880" w:hanging="360"/>
+      </w:pPr>
+    </w:lvl>
+    <w:lvl w:ilvl="4" w:tplc="04070019" w:tentative="1">
+      <w:start w:val="1"/>
+      <w:numFmt w:val="lowerLetter"/>
+      <w:lvlText w:val="%5."/>
+      <w:lvlJc w:val="left"/>
+      <w:pPr>
+        <w:ind w:left="3600" w:hanging="360"/>
+      </w:pPr>
+    </w:lvl>
+    <w:lvl w:ilvl="5" w:tplc="0407001B" w:tentative="1">
+      <w:start w:val="1"/>
+      <w:numFmt w:val="lowerRoman"/>
+      <w:lvlText w:val="%6."/>
+      <w:lvlJc w:val="right"/>
+      <w:pPr>
+        <w:ind w:left="4320" w:hanging="180"/>
+      </w:pPr>
+    </w:lvl>
+    <w:lvl w:ilvl="6" w:tplc="0407000F" w:tentative="1">
+      <w:start w:val="1"/>
+      <w:numFmt w:val="decimal"/>
+      <w:lvlText w:val="%7."/>
+      <w:lvlJc w:val="left"/>
+      <w:pPr>
+        <w:ind w:left="5040" w:hanging="360"/>
+      </w:pPr>
+    </w:lvl>
+    <w:lvl w:ilvl="7" w:tplc="04070019" w:tentative="1">
+      <w:start w:val="1"/>
+      <w:numFmt w:val="lowerLetter"/>
+      <w:lvlText w:val="%8."/>
+      <w:lvlJc w:val="left"/>
+      <w:pPr>
+        <w:ind w:left="5760" w:hanging="360"/>
+      </w:pPr>
+    </w:lvl>
+    <w:lvl w:ilvl="8" w:tplc="0407001B" w:tentative="1">
+      <w:start w:val="1"/>
+      <w:numFmt w:val="lowerRoman"/>
+      <w:lvlText w:val="%9."/>
+      <w:lvlJc w:val="right"/>
+      <w:pPr>
+        <w:ind w:left="6480" w:hanging="180"/>
+      </w:pPr>
+    </w:lvl>
+  </w:abstractNum>
+  <w:num w:numId="1" w16cid:durableId="1940522986">
+    <w:abstractNumId w:val="0"/>
+  </w:num>
+</w:numbering>
 </file>
 
 <file path=word/styles.xml><?xml version="1.0" encoding="utf-8"?>

</xml_diff>

<commit_message>
3. Die Player Klasse
Grundlegende erste Eigenschaften unseres Spielers
</commit_message>
<xml_diff>
--- a/assets/Documentation.docx
+++ b/assets/Documentation.docx
@@ -208,7 +208,41 @@
           <w:numId w:val="1"/>
         </w:numPr>
       </w:pPr>
-    </w:p>
+      <w:r>
+        <w:t>Die Player Klasse</w:t>
+      </w:r>
+    </w:p>
+    <w:p>
+      <w:pPr>
+        <w:ind w:left="708"/>
+      </w:pPr>
+      <w:r>
+        <w:t xml:space="preserve">Die Klasse enthält grundlegende Funktionalität für den Player, wie Position und </w:t>
+      </w:r>
+      <w:proofErr w:type="spellStart"/>
+      <w:r>
+        <w:t>bounds</w:t>
+      </w:r>
+      <w:proofErr w:type="spellEnd"/>
+      <w:r>
+        <w:t xml:space="preserve"> für die später Kollisionserkennung</w:t>
+      </w:r>
+    </w:p>
+    <w:p>
+      <w:pPr>
+        <w:ind w:left="708"/>
+      </w:pPr>
+    </w:p>
+    <w:p>
+      <w:pPr>
+        <w:pStyle w:val="Listenabsatz"/>
+        <w:numPr>
+          <w:ilvl w:val="0"/>
+          <w:numId w:val="1"/>
+        </w:numPr>
+      </w:pPr>
+    </w:p>
+    <w:p/>
     <w:p>
       <w:pPr>
         <w:pStyle w:val="Listenabsatz"/>

</xml_diff>